<commit_message>
add UC description and Plan
</commit_message>
<xml_diff>
--- a/assets/docs/Business Case.docx
+++ b/assets/docs/Business Case.docx
@@ -126,6 +126,20 @@
         </w:rPr>
         <w:br/>
         <w:t>By owning the ordering channel and customer data, restaurants can increase profit margins, streamline order processing, and build long-term customer relationships.</w:t>
+      </w:r>
+    </w:p>
+    <w:p>
+      <w:pPr>
+        <w:ind w:left="360"/>
+        <w:rPr>
+          <w:rFonts w:ascii="Times New Roman" w:hAnsi="Times New Roman" w:cs="Times New Roman"/>
+        </w:rPr>
+      </w:pPr>
+      <w:r>
+        <w:rPr>
+          <w:rFonts w:ascii="Times New Roman" w:hAnsi="Times New Roman" w:cs="Times New Roman"/>
+        </w:rPr>
+        <w:t>Phase 1 focuses on Order &amp; Pick-up (no delivery), targeting deployment within ≤ 3 months.</w:t>
       </w:r>
     </w:p>
     <w:p>
@@ -717,6 +731,7 @@
         <w:rPr>
           <w:rFonts w:ascii="Times New Roman" w:hAnsi="Times New Roman" w:cs="Times New Roman"/>
         </w:rPr>
+        <w:lastRenderedPageBreak/>
         <w:t>Standardize order processing workflow</w:t>
       </w:r>
     </w:p>
@@ -735,7 +750,6 @@
         <w:rPr>
           <w:rFonts w:ascii="Times New Roman" w:hAnsi="Times New Roman" w:cs="Times New Roman"/>
         </w:rPr>
-        <w:lastRenderedPageBreak/>
         <w:t xml:space="preserve">Reduce average order handling time from </w:t>
       </w:r>
       <w:r>
@@ -1532,6 +1546,7 @@
         <w:rPr>
           <w:rFonts w:ascii="Times New Roman" w:hAnsi="Times New Roman" w:cs="Times New Roman"/>
         </w:rPr>
+        <w:lastRenderedPageBreak/>
         <w:t>Improved customer satisfaction</w:t>
       </w:r>
     </w:p>
@@ -1544,7 +1559,6 @@
         </w:numPr>
       </w:pPr>
       <w:r>
-        <w:lastRenderedPageBreak/>
         <w:t>Reduced staff workload and confusion</w:t>
       </w:r>
     </w:p>
@@ -2288,7 +2302,6 @@
           <w:b/>
           <w:bCs/>
         </w:rPr>
-        <w:lastRenderedPageBreak/>
         <w:t>Role:</w:t>
       </w:r>
       <w:r>
@@ -5086,7 +5099,6 @@
   <w:style w:type="character" w:default="1" w:styleId="DefaultParagraphFont">
     <w:name w:val="Default Paragraph Font"/>
     <w:uiPriority w:val="1"/>
-    <w:semiHidden/>
     <w:unhideWhenUsed/>
   </w:style>
   <w:style w:type="table" w:default="1" w:styleId="TableNormal">

</xml_diff>